<commit_message>
FIX: minor fix with NULL
</commit_message>
<xml_diff>
--- a/lab_05/lab_05.docx
+++ b/lab_05/lab_05.docx
@@ -9968,6 +9968,38 @@
                 <w:lang w:val="en-US" w:eastAsia="ru-RU"/>
               </w:rPr>
             </w:pPr>
+            <w:r>
+              <w:rPr>
+                <w:rFonts w:ascii="Consolas" w:eastAsia="Times New Roman" w:hAnsi="Consolas" w:cs="Courier New"/>
+                <w:color w:val="000000" w:themeColor="text1"/>
+                <w:sz w:val="18"/>
+                <w:szCs w:val="18"/>
+                <w:lang w:val="en-US" w:eastAsia="ru-RU"/>
+              </w:rPr>
+              <w:t xml:space="preserve">    </w:t>
+            </w:r>
+            <w:proofErr w:type="spellStart"/>
+            <w:r>
+              <w:rPr>
+                <w:rFonts w:ascii="Consolas" w:eastAsia="Times New Roman" w:hAnsi="Consolas" w:cs="Courier New"/>
+                <w:color w:val="000000" w:themeColor="text1"/>
+                <w:sz w:val="18"/>
+                <w:szCs w:val="18"/>
+                <w:lang w:val="en-US" w:eastAsia="ru-RU"/>
+              </w:rPr>
+              <w:t>sharedCharMemoryPtr</w:t>
+            </w:r>
+            <w:proofErr w:type="spellEnd"/>
+            <w:r>
+              <w:rPr>
+                <w:rFonts w:ascii="Consolas" w:eastAsia="Times New Roman" w:hAnsi="Consolas" w:cs="Courier New"/>
+                <w:color w:val="000000" w:themeColor="text1"/>
+                <w:sz w:val="18"/>
+                <w:szCs w:val="18"/>
+                <w:lang w:val="en-US" w:eastAsia="ru-RU"/>
+              </w:rPr>
+              <w:t xml:space="preserve"> = NULL;</w:t>
+            </w:r>
           </w:p>
           <w:p>
             <w:pPr>
@@ -9998,60 +10030,6 @@
                 <w:lang w:val="en-US" w:eastAsia="ru-RU"/>
               </w:rPr>
             </w:pPr>
-            <w:r>
-              <w:rPr>
-                <w:rFonts w:ascii="Consolas" w:eastAsia="Times New Roman" w:hAnsi="Consolas" w:cs="Courier New"/>
-                <w:color w:val="000000" w:themeColor="text1"/>
-                <w:sz w:val="18"/>
-                <w:szCs w:val="18"/>
-                <w:lang w:val="en-US" w:eastAsia="ru-RU"/>
-              </w:rPr>
-              <w:t xml:space="preserve">    </w:t>
-            </w:r>
-            <w:proofErr w:type="spellStart"/>
-            <w:r>
-              <w:rPr>
-                <w:rFonts w:ascii="Consolas" w:eastAsia="Times New Roman" w:hAnsi="Consolas" w:cs="Courier New"/>
-                <w:color w:val="000000" w:themeColor="text1"/>
-                <w:sz w:val="18"/>
-                <w:szCs w:val="18"/>
-                <w:lang w:val="en-US" w:eastAsia="ru-RU"/>
-              </w:rPr>
-              <w:t>printf</w:t>
-            </w:r>
-            <w:proofErr w:type="spellEnd"/>
-            <w:r>
-              <w:rPr>
-                <w:rFonts w:ascii="Consolas" w:eastAsia="Times New Roman" w:hAnsi="Consolas" w:cs="Courier New"/>
-                <w:color w:val="000000" w:themeColor="text1"/>
-                <w:sz w:val="18"/>
-                <w:szCs w:val="18"/>
-                <w:lang w:val="en-US" w:eastAsia="ru-RU"/>
-              </w:rPr>
-              <w:t>("\n\</w:t>
-            </w:r>
-            <w:proofErr w:type="spellStart"/>
-            <w:r>
-              <w:rPr>
-                <w:rFonts w:ascii="Consolas" w:eastAsia="Times New Roman" w:hAnsi="Consolas" w:cs="Courier New"/>
-                <w:color w:val="000000" w:themeColor="text1"/>
-                <w:sz w:val="18"/>
-                <w:szCs w:val="18"/>
-                <w:lang w:val="en-US" w:eastAsia="ru-RU"/>
-              </w:rPr>
-              <w:t>nThis</w:t>
-            </w:r>
-            <w:proofErr w:type="spellEnd"/>
-            <w:r>
-              <w:rPr>
-                <w:rFonts w:ascii="Consolas" w:eastAsia="Times New Roman" w:hAnsi="Consolas" w:cs="Courier New"/>
-                <w:color w:val="000000" w:themeColor="text1"/>
-                <w:sz w:val="18"/>
-                <w:szCs w:val="18"/>
-                <w:lang w:val="en-US" w:eastAsia="ru-RU"/>
-              </w:rPr>
-              <w:t xml:space="preserve"> is the end of the task\n");</w:t>
-            </w:r>
           </w:p>
           <w:p>
             <w:pPr>
@@ -10082,6 +10060,60 @@
                 <w:lang w:val="en-US" w:eastAsia="ru-RU"/>
               </w:rPr>
             </w:pPr>
+            <w:r>
+              <w:rPr>
+                <w:rFonts w:ascii="Consolas" w:eastAsia="Times New Roman" w:hAnsi="Consolas" w:cs="Courier New"/>
+                <w:color w:val="000000" w:themeColor="text1"/>
+                <w:sz w:val="18"/>
+                <w:szCs w:val="18"/>
+                <w:lang w:val="en-US" w:eastAsia="ru-RU"/>
+              </w:rPr>
+              <w:t xml:space="preserve">    </w:t>
+            </w:r>
+            <w:proofErr w:type="spellStart"/>
+            <w:r>
+              <w:rPr>
+                <w:rFonts w:ascii="Consolas" w:eastAsia="Times New Roman" w:hAnsi="Consolas" w:cs="Courier New"/>
+                <w:color w:val="000000" w:themeColor="text1"/>
+                <w:sz w:val="18"/>
+                <w:szCs w:val="18"/>
+                <w:lang w:val="en-US" w:eastAsia="ru-RU"/>
+              </w:rPr>
+              <w:t>printf</w:t>
+            </w:r>
+            <w:proofErr w:type="spellEnd"/>
+            <w:r>
+              <w:rPr>
+                <w:rFonts w:ascii="Consolas" w:eastAsia="Times New Roman" w:hAnsi="Consolas" w:cs="Courier New"/>
+                <w:color w:val="000000" w:themeColor="text1"/>
+                <w:sz w:val="18"/>
+                <w:szCs w:val="18"/>
+                <w:lang w:val="en-US" w:eastAsia="ru-RU"/>
+              </w:rPr>
+              <w:t>("\n\</w:t>
+            </w:r>
+            <w:proofErr w:type="spellStart"/>
+            <w:r>
+              <w:rPr>
+                <w:rFonts w:ascii="Consolas" w:eastAsia="Times New Roman" w:hAnsi="Consolas" w:cs="Courier New"/>
+                <w:color w:val="000000" w:themeColor="text1"/>
+                <w:sz w:val="18"/>
+                <w:szCs w:val="18"/>
+                <w:lang w:val="en-US" w:eastAsia="ru-RU"/>
+              </w:rPr>
+              <w:t>nThis</w:t>
+            </w:r>
+            <w:proofErr w:type="spellEnd"/>
+            <w:r>
+              <w:rPr>
+                <w:rFonts w:ascii="Consolas" w:eastAsia="Times New Roman" w:hAnsi="Consolas" w:cs="Courier New"/>
+                <w:color w:val="000000" w:themeColor="text1"/>
+                <w:sz w:val="18"/>
+                <w:szCs w:val="18"/>
+                <w:lang w:val="en-US" w:eastAsia="ru-RU"/>
+              </w:rPr>
+              <w:t xml:space="preserve"> is the end of the task\n");</w:t>
+            </w:r>
           </w:p>
           <w:p>
             <w:pPr>
@@ -16710,7 +16742,6 @@
         <w:docPartUnique/>
       </w:docPartObj>
     </w:sdtPr>
-    <w:sdtEndPr/>
     <w:sdtContent>
       <w:p>
         <w:pPr>

</xml_diff>